<commit_message>
chore: updated resume files
</commit_message>
<xml_diff>
--- a/DSCMS/wwwroot/raw/resume/resume-brady-prigge.docx
+++ b/DSCMS/wwwroot/raw/resume/resume-brady-prigge.docx
@@ -242,7 +242,19 @@
                 <w:rPr>
                   <w:rStyle w:val="Hyperlink"/>
                 </w:rPr>
-                <w:t>http://bradyep.com/</w:t>
+                <w:t>https://bradye</w:t>
+              </w:r>
+              <w:r>
+                <w:rPr>
+                  <w:rStyle w:val="Hyperlink"/>
+                </w:rPr>
+                <w:t>p</w:t>
+              </w:r>
+              <w:r>
+                <w:rPr>
+                  <w:rStyle w:val="Hyperlink"/>
+                </w:rPr>
+                <w:t>.com/</w:t>
               </w:r>
             </w:hyperlink>
           </w:p>
@@ -1523,7 +1535,13 @@
                 <w:rPr>
                   <w:rStyle w:val="Hyperlink"/>
                 </w:rPr>
-                <w:t>website</w:t>
+                <w:t>websit</w:t>
+              </w:r>
+              <w:r>
+                <w:rPr>
+                  <w:rStyle w:val="Hyperlink"/>
+                </w:rPr>
+                <w:t>e</w:t>
               </w:r>
             </w:hyperlink>
             <w:r>
@@ -1535,7 +1553,19 @@
                 <w:rPr>
                   <w:rStyle w:val="Hyperlink"/>
                 </w:rPr>
-                <w:t>newsfeeds.fyi</w:t>
+                <w:t>new</w:t>
+              </w:r>
+              <w:r>
+                <w:rPr>
+                  <w:rStyle w:val="Hyperlink"/>
+                </w:rPr>
+                <w:t>s</w:t>
+              </w:r>
+              <w:r>
+                <w:rPr>
+                  <w:rStyle w:val="Hyperlink"/>
+                </w:rPr>
+                <w:t>feeds.fyi</w:t>
               </w:r>
               <w:proofErr w:type="spellEnd"/>
             </w:hyperlink>
@@ -1569,7 +1599,19 @@
                 <w:rPr>
                   <w:rStyle w:val="Hyperlink"/>
                 </w:rPr>
-                <w:t>newsfeeds.fyi</w:t>
+                <w:t>newsfeed</w:t>
+              </w:r>
+              <w:r>
+                <w:rPr>
+                  <w:rStyle w:val="Hyperlink"/>
+                </w:rPr>
+                <w:t>s</w:t>
+              </w:r>
+              <w:r>
+                <w:rPr>
+                  <w:rStyle w:val="Hyperlink"/>
+                </w:rPr>
+                <w:t>.fyi</w:t>
               </w:r>
               <w:proofErr w:type="spellEnd"/>
             </w:hyperlink>
@@ -1585,94 +1627,62 @@
                 <w:numId w:val="1"/>
               </w:numPr>
             </w:pPr>
-            <w:r>
-              <w:t xml:space="preserve">Games: </w:t>
-            </w:r>
             <w:hyperlink r:id="rId20" w:history="1">
               <w:r>
                 <w:rPr>
                   <w:rStyle w:val="Hyperlink"/>
                 </w:rPr>
-                <w:t>Shapeshifter</w:t>
+                <w:t>Games</w:t>
               </w:r>
             </w:hyperlink>
             <w:r>
+              <w:t xml:space="preserve">: </w:t>
+            </w:r>
+            <w:r>
+              <w:t>Shapeshifter</w:t>
+            </w:r>
+            <w:r>
               <w:t xml:space="preserve">, </w:t>
             </w:r>
-            <w:hyperlink r:id="rId21" w:history="1">
-              <w:r>
-                <w:rPr>
-                  <w:rStyle w:val="Hyperlink"/>
-                </w:rPr>
-                <w:t>I Demon</w:t>
-              </w:r>
-            </w:hyperlink>
+            <w:r>
+              <w:t>I Demon</w:t>
+            </w:r>
             <w:r>
               <w:t xml:space="preserve">, </w:t>
             </w:r>
-            <w:hyperlink r:id="rId22" w:history="1">
-              <w:r>
-                <w:rPr>
-                  <w:rStyle w:val="Hyperlink"/>
-                </w:rPr>
-                <w:t>One Screen Racer</w:t>
-              </w:r>
-            </w:hyperlink>
+            <w:r>
+              <w:t>One Screen Racer</w:t>
+            </w:r>
             <w:r>
               <w:t xml:space="preserve">, </w:t>
             </w:r>
-            <w:hyperlink r:id="rId23" w:history="1">
-              <w:r>
-                <w:rPr>
-                  <w:rStyle w:val="Hyperlink"/>
-                </w:rPr>
-                <w:t>The Farthest Possible Place</w:t>
-              </w:r>
-            </w:hyperlink>
+            <w:r>
+              <w:t>The Farthest Possible Place</w:t>
+            </w:r>
             <w:r>
               <w:t xml:space="preserve">, </w:t>
             </w:r>
-            <w:hyperlink r:id="rId24" w:history="1">
-              <w:r>
-                <w:rPr>
-                  <w:rStyle w:val="Hyperlink"/>
-                </w:rPr>
-                <w:t>Catch the Bullet</w:t>
-              </w:r>
-            </w:hyperlink>
+            <w:r>
+              <w:t>Catch the Bullet</w:t>
+            </w:r>
             <w:r>
               <w:t xml:space="preserve">, </w:t>
             </w:r>
-            <w:hyperlink r:id="rId25" w:history="1">
-              <w:r>
-                <w:rPr>
-                  <w:rStyle w:val="Hyperlink"/>
-                </w:rPr>
-                <w:t>Speedster</w:t>
-              </w:r>
-            </w:hyperlink>
-            <w:r>
-              <w:t xml:space="preserve">,  </w:t>
-            </w:r>
-            <w:hyperlink r:id="rId26" w:history="1">
-              <w:r>
-                <w:rPr>
-                  <w:rStyle w:val="Hyperlink"/>
-                </w:rPr>
-                <w:t>Sleepwalker</w:t>
-              </w:r>
-            </w:hyperlink>
+            <w:r>
+              <w:t>Speedster</w:t>
+            </w:r>
             <w:r>
               <w:t xml:space="preserve">, </w:t>
             </w:r>
-            <w:hyperlink r:id="rId27" w:history="1">
-              <w:r>
-                <w:rPr>
-                  <w:rStyle w:val="Hyperlink"/>
-                </w:rPr>
-                <w:t>Jacks 2000</w:t>
-              </w:r>
-            </w:hyperlink>
+            <w:r>
+              <w:t>Sleepwalker</w:t>
+            </w:r>
+            <w:r>
+              <w:t xml:space="preserve">, </w:t>
+            </w:r>
+            <w:r>
+              <w:t>Jacks 2000</w:t>
+            </w:r>
             <w:r>
               <w:t xml:space="preserve"> </w:t>
             </w:r>
@@ -1918,7 +1928,7 @@
             <w:r>
               <w:t xml:space="preserve"> (</w:t>
             </w:r>
-            <w:hyperlink r:id="rId28" w:history="1">
+            <w:hyperlink r:id="rId21" w:history="1">
               <w:r>
                 <w:rPr>
                   <w:rStyle w:val="Hyperlink"/>
@@ -3038,7 +3048,7 @@
             <w:r>
               <w:t xml:space="preserve">Developed cross repository search functionality for </w:t>
             </w:r>
-            <w:hyperlink r:id="rId29" w:history="1">
+            <w:hyperlink r:id="rId22" w:history="1">
               <w:r>
                 <w:rPr>
                   <w:rStyle w:val="Hyperlink"/>
@@ -3097,7 +3107,7 @@
             <w:r>
               <w:t xml:space="preserve"> </w:t>
             </w:r>
-            <w:hyperlink r:id="rId30" w:history="1">
+            <w:hyperlink r:id="rId23" w:history="1">
               <w:r>
                 <w:rPr>
                   <w:rStyle w:val="Hyperlink"/>
@@ -4290,11 +4300,11 @@
     </w:tbl>
     <w:p/>
     <w:sectPr>
-      <w:headerReference w:type="even" r:id="rId31"/>
-      <w:headerReference w:type="default" r:id="rId32"/>
-      <w:footerReference w:type="even" r:id="rId33"/>
-      <w:footerReference w:type="default" r:id="rId34"/>
-      <w:footerReference w:type="first" r:id="rId35"/>
+      <w:headerReference w:type="even" r:id="rId24"/>
+      <w:headerReference w:type="default" r:id="rId25"/>
+      <w:footerReference w:type="even" r:id="rId26"/>
+      <w:footerReference w:type="default" r:id="rId27"/>
+      <w:footerReference w:type="first" r:id="rId28"/>
       <w:pgSz w:w="12240" w:h="15840"/>
       <w:pgMar w:top="720" w:right="1440" w:bottom="720" w:left="1440" w:header="720" w:footer="720" w:gutter="0"/>
       <w:cols w:space="720"/>
@@ -6941,6 +6951,8 @@
     <w:rsid w:val="007B62BB"/>
     <w:rsid w:val="008010BF"/>
     <w:rsid w:val="00814EB8"/>
+    <w:rsid w:val="00825FF1"/>
+    <w:rsid w:val="00842D2E"/>
     <w:rsid w:val="008637C5"/>
     <w:rsid w:val="00882076"/>
     <w:rsid w:val="0088547B"/>
@@ -7797,28 +7809,28 @@
 </file>
 
 <file path=customXml/item1.xml><?xml version="1.0" encoding="utf-8"?>
-<b:Sources xmlns:b="http://schemas.openxmlformats.org/officeDocument/2006/bibliography" xmlns="http://schemas.openxmlformats.org/officeDocument/2006/bibliography" SelectedStyle="\APA.XSL" StyleName="APA"/>
-</file>
-
-<file path=customXml/item2.xml><?xml version="1.0" encoding="utf-8"?>
 <tns:customPropertyEditors xmlns:tns="http://schemas.microsoft.com/office/2006/customDocumentInformationPanel">
   <tns:showOnOpen/>
   <tns:defaultPropertyEditorNamespace/>
 </tns:customPropertyEditors>
 </file>
 
+<file path=customXml/item2.xml><?xml version="1.0" encoding="utf-8"?>
+<b:Sources xmlns:b="http://schemas.openxmlformats.org/officeDocument/2006/bibliography" xmlns="http://schemas.openxmlformats.org/officeDocument/2006/bibliography" SelectedStyle="\APA.XSL" StyleName="APA"/>
+</file>
+
 <file path=customXml/itemProps1.xml><?xml version="1.0" encoding="utf-8"?>
+<ds:datastoreItem xmlns:ds="http://schemas.openxmlformats.org/officeDocument/2006/customXml" ds:itemID="{63361B41-9EA9-4B18-B598-1F4C6C2537EB}">
+  <ds:schemaRefs>
+    <ds:schemaRef ds:uri="http://schemas.microsoft.com/office/2006/customDocumentInformationPanel"/>
+  </ds:schemaRefs>
+</ds:datastoreItem>
+</file>
+
+<file path=customXml/itemProps2.xml><?xml version="1.0" encoding="utf-8"?>
 <ds:datastoreItem xmlns:ds="http://schemas.openxmlformats.org/officeDocument/2006/customXml" ds:itemID="{D969D8E7-DE65-4484-B88C-6D0D14332A34}">
   <ds:schemaRefs>
     <ds:schemaRef ds:uri="http://schemas.openxmlformats.org/officeDocument/2006/bibliography"/>
   </ds:schemaRefs>
 </ds:datastoreItem>
-</file>
-
-<file path=customXml/itemProps2.xml><?xml version="1.0" encoding="utf-8"?>
-<ds:datastoreItem xmlns:ds="http://schemas.openxmlformats.org/officeDocument/2006/customXml" ds:itemID="{63361B41-9EA9-4B18-B598-1F4C6C2537EB}">
-  <ds:schemaRefs>
-    <ds:schemaRef ds:uri="http://schemas.microsoft.com/office/2006/customDocumentInformationPanel"/>
-  </ds:schemaRefs>
-</ds:datastoreItem>
 </file>
</xml_diff>